<commit_message>
Update mock data and notebook
</commit_message>
<xml_diff>
--- a/documents/mock_data (4).docx
+++ b/documents/mock_data (4).docx
@@ -1381,6 +1381,22 @@
       <w:pPr>
         <w:rPr/>
       </w:pPr>
+      <w:r>
+        <w:rPr>
+          <w:rtl w:val="0"/>
+        </w:rPr>
+      </w:r>
+    </w:p>
+    <w:p>
+      <w:pPr>
+        <w:rPr/>
+      </w:pPr>
+      <w:r>
+        <w:rPr>
+          <w:rtl w:val="0"/>
+        </w:rPr>
+        <w:t xml:space="preserve">Prepared by: Olivia Nguyen, Staffing Officer for Solaris</w:t>
+      </w:r>
       <w:r>
         <w:rPr>
           <w:rtl w:val="0"/>

</xml_diff>